<commit_message>
Corrección en la traducción
</commit_message>
<xml_diff>
--- a/Ejercicios en linea Lab1-ED1/Fibo/La serie de Fibonacci.docx
+++ b/Ejercicios en linea Lab1-ED1/Fibo/La serie de Fibonacci.docx
@@ -169,7 +169,43 @@
           <w:szCs w:val="28"/>
           <w:lang w:eastAsia="es-CO"/>
         </w:rPr>
-        <w:t>Comenzamos a contar desde Fibonacci (1) = 0.  Esto puede diferir de algunas otras notaciones que tratan a Fibonacci (0) = 0.</w:t>
+        <w:t>Comenzamos a contar desde Fibonacci (</w:t>
+      </w:r>
+      <w:r>
+        <w:rPr>
+          <w:rFonts w:ascii="Arial" w:eastAsia="Times New Roman" w:hAnsi="Arial" w:cs="Arial"/>
+          <w:sz w:val="28"/>
+          <w:szCs w:val="28"/>
+          <w:lang w:eastAsia="es-CO"/>
+        </w:rPr>
+        <w:t>0</w:t>
+      </w:r>
+      <w:r>
+        <w:rPr>
+          <w:rFonts w:ascii="Arial" w:eastAsia="Times New Roman" w:hAnsi="Arial" w:cs="Arial"/>
+          <w:sz w:val="28"/>
+          <w:szCs w:val="28"/>
+          <w:lang w:eastAsia="es-CO"/>
+        </w:rPr>
+        <w:t>) = 0.  Esto puede diferir de algunas otras notaciones que tratan a Fibonacci (</w:t>
+      </w:r>
+      <w:r>
+        <w:rPr>
+          <w:rFonts w:ascii="Arial" w:eastAsia="Times New Roman" w:hAnsi="Arial" w:cs="Arial"/>
+          <w:sz w:val="28"/>
+          <w:szCs w:val="28"/>
+          <w:lang w:eastAsia="es-CO"/>
+        </w:rPr>
+        <w:t>1</w:t>
+      </w:r>
+      <w:r>
+        <w:rPr>
+          <w:rFonts w:ascii="Arial" w:eastAsia="Times New Roman" w:hAnsi="Arial" w:cs="Arial"/>
+          <w:sz w:val="28"/>
+          <w:szCs w:val="28"/>
+          <w:lang w:eastAsia="es-CO"/>
+        </w:rPr>
+        <w:t>) = 0.</w:t>
       </w:r>
     </w:p>
     <w:p>
@@ -308,7 +344,17 @@
           <w:szCs w:val="28"/>
           <w:bdr w:val="none" w:sz="0" w:space="0" w:color="auto" w:frame="1"/>
         </w:rPr>
-        <w:t xml:space="preserve"> n = 1</w:t>
+        <w:t xml:space="preserve"> n = </w:t>
+      </w:r>
+      <w:r>
+        <w:rPr>
+          <w:rStyle w:val="CdigoHTML"/>
+          <w:rFonts w:ascii="Arial" w:hAnsi="Arial" w:cs="Arial"/>
+          <w:sz w:val="28"/>
+          <w:szCs w:val="28"/>
+          <w:bdr w:val="none" w:sz="0" w:space="0" w:color="auto" w:frame="1"/>
+        </w:rPr>
+        <w:t>0</w:t>
       </w:r>
     </w:p>
     <w:p>
@@ -355,7 +401,17 @@
           <w:szCs w:val="28"/>
           <w:bdr w:val="none" w:sz="0" w:space="0" w:color="auto" w:frame="1"/>
         </w:rPr>
-        <w:t xml:space="preserve"> n = 2</w:t>
+        <w:t xml:space="preserve"> n = </w:t>
+      </w:r>
+      <w:r>
+        <w:rPr>
+          <w:rStyle w:val="CdigoHTML"/>
+          <w:rFonts w:ascii="Arial" w:hAnsi="Arial" w:cs="Arial"/>
+          <w:sz w:val="28"/>
+          <w:szCs w:val="28"/>
+          <w:bdr w:val="none" w:sz="0" w:space="0" w:color="auto" w:frame="1"/>
+        </w:rPr>
+        <w:t>1</w:t>
       </w:r>
     </w:p>
     <w:p>
@@ -815,8 +871,6 @@
         </w:rPr>
         <w:t>3</w:t>
       </w:r>
-      <w:bookmarkStart w:id="0" w:name="_GoBack"/>
-      <w:bookmarkEnd w:id="0"/>
     </w:p>
     <w:p>
       <w:pPr>
@@ -961,8 +1015,10 @@
           <w:szCs w:val="28"/>
           <w:lang w:eastAsia="es-CO"/>
         </w:rPr>
-        <w:t>1</w:t>
-      </w:r>
+        <w:t>2</w:t>
+      </w:r>
+      <w:bookmarkStart w:id="0" w:name="_GoBack"/>
+      <w:bookmarkEnd w:id="0"/>
     </w:p>
     <w:p/>
     <w:sectPr>

</xml_diff>